<commit_message>
Azure 70-532 Developing Microsoft Azure Solutions
</commit_message>
<xml_diff>
--- a/AppServices_Questions.docx
+++ b/AppServices_Questions.docx
@@ -1,6 +1,6 @@
 
 <file path=word/document.xml><?xml version="1.0" encoding="utf-8"?>
-<w:document xmlns:wpc="http://schemas.microsoft.com/office/word/2010/wordprocessingCanvas" xmlns:cx="http://schemas.microsoft.com/office/drawing/2014/chartex" xmlns:cx1="http://schemas.microsoft.com/office/drawing/2015/9/8/chartex" xmlns:cx2="http://schemas.microsoft.com/office/drawing/2015/10/21/chartex" xmlns:mc="http://schemas.openxmlformats.org/markup-compatibility/2006" xmlns:o="urn:schemas-microsoft-com:office:office" xmlns:r="http://schemas.openxmlformats.org/officeDocument/2006/relationships" xmlns:m="http://schemas.openxmlformats.org/officeDocument/2006/math" xmlns:v="urn:schemas-microsoft-com:vml" xmlns:wp14="http://schemas.microsoft.com/office/word/2010/wordprocessingDrawing" xmlns:wp="http://schemas.openxmlformats.org/drawingml/2006/wordprocessingDrawing" xmlns:w10="urn:schemas-microsoft-com:office:word" xmlns:w="http://schemas.openxmlformats.org/wordprocessingml/2006/main" xmlns:w14="http://schemas.microsoft.com/office/word/2010/wordml" xmlns:w15="http://schemas.microsoft.com/office/word/2012/wordml" xmlns:w16se="http://schemas.microsoft.com/office/word/2015/wordml/symex" xmlns:wpg="http://schemas.microsoft.com/office/word/2010/wordprocessingGroup" xmlns:wpi="http://schemas.microsoft.com/office/word/2010/wordprocessingInk" xmlns:wne="http://schemas.microsoft.com/office/word/2006/wordml" xmlns:wps="http://schemas.microsoft.com/office/word/2010/wordprocessingShape" mc:Ignorable="w14 w15 w16se wp14">
+<w:document xmlns:wpc="http://schemas.microsoft.com/office/word/2010/wordprocessingCanvas" xmlns:cx="http://schemas.microsoft.com/office/drawing/2014/chartex" xmlns:cx1="http://schemas.microsoft.com/office/drawing/2015/9/8/chartex" xmlns:cx2="http://schemas.microsoft.com/office/drawing/2015/10/21/chartex" xmlns:cx3="http://schemas.microsoft.com/office/drawing/2016/5/9/chartex" xmlns:cx4="http://schemas.microsoft.com/office/drawing/2016/5/10/chartex" xmlns:cx5="http://schemas.microsoft.com/office/drawing/2016/5/11/chartex" xmlns:mc="http://schemas.openxmlformats.org/markup-compatibility/2006" xmlns:o="urn:schemas-microsoft-com:office:office" xmlns:r="http://schemas.openxmlformats.org/officeDocument/2006/relationships" xmlns:m="http://schemas.openxmlformats.org/officeDocument/2006/math" xmlns:v="urn:schemas-microsoft-com:vml" xmlns:wp14="http://schemas.microsoft.com/office/word/2010/wordprocessingDrawing" xmlns:wp="http://schemas.openxmlformats.org/drawingml/2006/wordprocessingDrawing" xmlns:w10="urn:schemas-microsoft-com:office:word" xmlns:w="http://schemas.openxmlformats.org/wordprocessingml/2006/main" xmlns:w14="http://schemas.microsoft.com/office/word/2010/wordml" xmlns:w15="http://schemas.microsoft.com/office/word/2012/wordml" xmlns:w16se="http://schemas.microsoft.com/office/word/2015/wordml/symex" xmlns:wpg="http://schemas.microsoft.com/office/word/2010/wordprocessingGroup" xmlns:wpi="http://schemas.microsoft.com/office/word/2010/wordprocessingInk" xmlns:wne="http://schemas.microsoft.com/office/word/2006/wordml" xmlns:wps="http://schemas.microsoft.com/office/word/2010/wordprocessingShape" mc:Ignorable="w14 w15 w16se wp14">
   <w:body>
     <w:p>
       <w:pPr>
@@ -11,61 +11,7 @@
         </w:numPr>
       </w:pPr>
       <w:r>
-        <w:t>Drag and Drop Question</w:t>
-      </w:r>
-      <w:r>
-        <w:t xml:space="preserve">. </w:t>
-      </w:r>
-      <w:r>
-        <w:t>You create a web application.</w:t>
-      </w:r>
-      <w:r>
-        <w:t xml:space="preserve"> </w:t>
-      </w:r>
-      <w:r>
-        <w:t>You publish the source code of the web application to a GitHub repository by using Microsoft Visual</w:t>
-      </w:r>
-      <w:r>
-        <w:t xml:space="preserve"> </w:t>
-      </w:r>
-      <w:r>
-        <w:t>Studio.</w:t>
-      </w:r>
-      <w:r>
-        <w:t xml:space="preserve"> </w:t>
-      </w:r>
-      <w:r>
-        <w:t>You create a website by using the Azure management portal.</w:t>
-      </w:r>
-      <w:r>
-        <w:t xml:space="preserve"> </w:t>
-      </w:r>
-      <w:r>
-        <w:t>You must continuously deploy the web application from the GitHub repository website to the Azure</w:t>
-      </w:r>
-      <w:r>
-        <w:t xml:space="preserve"> </w:t>
-      </w:r>
-      <w:r>
-        <w:t>website.</w:t>
-      </w:r>
-      <w:r>
-        <w:t xml:space="preserve"> </w:t>
-      </w:r>
-      <w:r>
-        <w:t>You need to deploy the source code of the web application.</w:t>
-      </w:r>
-      <w:r>
-        <w:t xml:space="preserve"> </w:t>
-      </w:r>
-      <w:r>
-        <w:t>Which four actions should you perform in sequence? To answer, move the appropriate actions from</w:t>
-      </w:r>
-      <w:r>
-        <w:t xml:space="preserve"> </w:t>
-      </w:r>
-      <w:r>
-        <w:t>the list of actions to the answer area and arrange them in the correct order.</w:t>
+        <w:t>Drag and Drop Question. You create a web application. You publish the source code of the web application to a GitHub repository by using Microsoft Visual Studio. You create a website by using the Azure management portal. You must continuously deploy the web application from the GitHub repository website to the Azure website. You need to deploy the source code of the web application. Which four actions should you perform in sequence? To answer, move the appropriate actions from the list of actions to the answer area and arrange them in the correct order.</w:t>
       </w:r>
     </w:p>
     <w:p>
@@ -75,7 +21,7 @@
       <w:r>
         <w:rPr>
           <w:noProof/>
-          <w:lang w:eastAsia="en-IN"/>
+          <w:lang w:eastAsia="en-IN" w:bidi="ml-IN"/>
         </w:rPr>
         <w:drawing>
           <wp:inline distT="0" distB="0" distL="0" distR="0" wp14:anchorId="5E60DB69" wp14:editId="44CE3312">
@@ -134,7 +80,7 @@
       <w:r>
         <w:rPr>
           <w:noProof/>
-          <w:lang w:eastAsia="en-IN"/>
+          <w:lang w:eastAsia="en-IN" w:bidi="ml-IN"/>
         </w:rPr>
         <w:drawing>
           <wp:inline distT="0" distB="0" distL="0" distR="0" wp14:anchorId="358A10E8" wp14:editId="0CB7662E">
@@ -187,43 +133,7 @@
         </w:numPr>
       </w:pPr>
       <w:r>
-        <w:t>A company creates an API and makes it accessible on an Azure website.</w:t>
-      </w:r>
-      <w:r>
-        <w:t xml:space="preserve"> </w:t>
-      </w:r>
-      <w:r>
-        <w:t>External partners use the API occasionally.</w:t>
-      </w:r>
-      <w:r>
-        <w:t xml:space="preserve"> </w:t>
-      </w:r>
-      <w:r>
-        <w:t>The website uses the Standard web hosting plan.</w:t>
-      </w:r>
-      <w:r>
-        <w:t xml:space="preserve"> </w:t>
-      </w:r>
-      <w:r>
-        <w:t>Partners report that the first API call in a sequence of API calls occasionally takes longer than</w:t>
-      </w:r>
-      <w:r>
-        <w:t xml:space="preserve"> </w:t>
-      </w:r>
-      <w:r>
-        <w:t>expected to run. Subsequent API calls consistently perform as expected.</w:t>
-      </w:r>
-      <w:r>
-        <w:t xml:space="preserve"> </w:t>
-      </w:r>
-      <w:r>
-        <w:t>You need to ensure that all API calls perform consistently.</w:t>
-      </w:r>
-      <w:r>
-        <w:t xml:space="preserve"> </w:t>
-      </w:r>
-      <w:r>
-        <w:t>What should you do?</w:t>
+        <w:t>A company creates an API and makes it accessible on an Azure website. External partners use the API occasionally. The website uses the Standard web hosting plan. Partners report that the first API call in a sequence of API calls occasionally takes longer than expected to run. Subsequent API calls consistently perform as expected. You need to ensure that all API calls perform consistently. What should you do?</w:t>
       </w:r>
     </w:p>
     <w:p>
@@ -271,7 +181,15 @@
         </w:numPr>
       </w:pPr>
       <w:r>
-        <w:t>Add a trigger to the web.config file for the website that causes the website to recycle periodically.</w:t>
+        <w:t xml:space="preserve">Add a trigger to the </w:t>
+      </w:r>
+      <w:proofErr w:type="spellStart"/>
+      <w:r>
+        <w:t>web.config</w:t>
+      </w:r>
+      <w:proofErr w:type="spellEnd"/>
+      <w:r>
+        <w:t xml:space="preserve"> file for the website that causes the website to recycle periodically.</w:t>
       </w:r>
     </w:p>
     <w:p>
@@ -292,49 +210,31 @@
       </w:pPr>
       <w:r>
         <w:lastRenderedPageBreak/>
-        <w:t>Drag and Drop Question</w:t>
-      </w:r>
-      <w:r>
-        <w:t xml:space="preserve">. </w:t>
-      </w:r>
-      <w:r>
-        <w:t>Your team uses a proprietary source control product.</w:t>
-      </w:r>
-      <w:r>
-        <w:t xml:space="preserve"> </w:t>
-      </w:r>
-      <w:r>
-        <w:t>You use FTP to manually deploy an Azure website.</w:t>
-      </w:r>
-      <w:r>
-        <w:t xml:space="preserve"> </w:t>
-      </w:r>
-      <w:r>
-        <w:t>You must move your source code from the proprietary source control product to a secure onpremises Git versioning system. Instead of deploying the website by using FTP.the website must</w:t>
-      </w:r>
-      <w:r>
-        <w:t xml:space="preserve"> </w:t>
-      </w:r>
-      <w:r>
-        <w:t>automatically deploy to Azure each time developers check-in source files.</w:t>
-      </w:r>
-      <w:r>
-        <w:t xml:space="preserve"> </w:t>
-      </w:r>
-      <w:r>
-        <w:t>You need to implement the new deployment strategy.</w:t>
-      </w:r>
-      <w:r>
-        <w:t xml:space="preserve"> </w:t>
-      </w:r>
-      <w:r>
-        <w:t>Which three actions should you perform in sequence? To answer, move the appropriate actions</w:t>
-      </w:r>
-      <w:r>
-        <w:t xml:space="preserve"> </w:t>
-      </w:r>
-      <w:r>
-        <w:t>from the list of actions to the answer area and arrange them in the correct order.</w:t>
+        <w:t xml:space="preserve">Drag and Drop Question. Your team uses a proprietary source control product. You use FTP to manually deploy an Azure website. You must move your source code from the proprietary source control product to a secure </w:t>
+      </w:r>
+      <w:proofErr w:type="spellStart"/>
+      <w:r>
+        <w:t>onpremises</w:t>
+      </w:r>
+      <w:proofErr w:type="spellEnd"/>
+      <w:r>
+        <w:t xml:space="preserve"> Git versioning system. Instead of deploying the website by using </w:t>
+      </w:r>
+      <w:proofErr w:type="spellStart"/>
+      <w:r>
+        <w:t>FTP.the</w:t>
+      </w:r>
+      <w:proofErr w:type="spellEnd"/>
+      <w:r>
+        <w:t xml:space="preserve"> website must automatically deploy to Azure each time </w:t>
+      </w:r>
+      <w:proofErr w:type="gramStart"/>
+      <w:r>
+        <w:t>developers</w:t>
+      </w:r>
+      <w:proofErr w:type="gramEnd"/>
+      <w:r>
+        <w:t xml:space="preserve"> check-in source files. You need to implement the new deployment strategy. Which three actions should you perform in sequence? To answer, move the appropriate actions from the list of actions to the answer area and arrange them in the correct order.</w:t>
       </w:r>
     </w:p>
     <w:p>
@@ -344,7 +244,7 @@
       <w:r>
         <w:rPr>
           <w:noProof/>
-          <w:lang w:eastAsia="en-IN"/>
+          <w:lang w:eastAsia="en-IN" w:bidi="ml-IN"/>
         </w:rPr>
         <w:drawing>
           <wp:inline distT="0" distB="0" distL="0" distR="0" wp14:anchorId="2B2746CD" wp14:editId="1CD3EE55">
@@ -398,7 +298,7 @@
       <w:r>
         <w:rPr>
           <w:noProof/>
-          <w:lang w:eastAsia="en-IN"/>
+          <w:lang w:eastAsia="en-IN" w:bidi="ml-IN"/>
         </w:rPr>
         <w:drawing>
           <wp:inline distT="0" distB="0" distL="0" distR="0" wp14:anchorId="1B21CE2C" wp14:editId="7AEF3ADC">
@@ -439,8 +339,10 @@
     </w:p>
     <w:p>
       <w:pPr>
-        <w:pStyle w:val="ListParagraph"/>
-      </w:pPr>
+        <w:ind w:firstLine="720"/>
+      </w:pPr>
+      <w:bookmarkStart w:id="0" w:name="_GoBack"/>
+      <w:bookmarkEnd w:id="0"/>
     </w:p>
     <w:p>
       <w:pPr>
@@ -450,653 +352,6 @@
           <w:numId w:val="1"/>
         </w:numPr>
       </w:pPr>
-      <w:r>
-        <w:t>You need to configure session affinity for the website.</w:t>
-      </w:r>
-      <w:r>
-        <w:t xml:space="preserve"> </w:t>
-      </w:r>
-      <w:r>
-        <w:t>Which two actions will achieve the goal? Each correct answer presents a complete solution.</w:t>
-      </w:r>
-    </w:p>
-    <w:p>
-      <w:pPr>
-        <w:pStyle w:val="ListParagraph"/>
-      </w:pPr>
-      <w:r>
-        <w:rPr>
-          <w:noProof/>
-          <w:lang w:eastAsia="en-IN"/>
-        </w:rPr>
-        <w:lastRenderedPageBreak/>
-        <w:drawing>
-          <wp:inline distT="0" distB="0" distL="0" distR="0" wp14:anchorId="1F7A8CBC" wp14:editId="3B75D5B3">
-            <wp:extent cx="5495238" cy="3990476"/>
-            <wp:effectExtent l="0" t="0" r="0" b="0"/>
-            <wp:docPr id="5" name="Picture 5"/>
-            <wp:cNvGraphicFramePr>
-              <a:graphicFrameLocks xmlns:a="http://schemas.openxmlformats.org/drawingml/2006/main" noChangeAspect="1"/>
-            </wp:cNvGraphicFramePr>
-            <a:graphic xmlns:a="http://schemas.openxmlformats.org/drawingml/2006/main">
-              <a:graphicData uri="http://schemas.openxmlformats.org/drawingml/2006/picture">
-                <pic:pic xmlns:pic="http://schemas.openxmlformats.org/drawingml/2006/picture">
-                  <pic:nvPicPr>
-                    <pic:cNvPr id="1" name=""/>
-                    <pic:cNvPicPr/>
-                  </pic:nvPicPr>
-                  <pic:blipFill>
-                    <a:blip r:embed="rId9"/>
-                    <a:stretch>
-                      <a:fillRect/>
-                    </a:stretch>
-                  </pic:blipFill>
-                  <pic:spPr>
-                    <a:xfrm>
-                      <a:off x="0" y="0"/>
-                      <a:ext cx="5495238" cy="3990476"/>
-                    </a:xfrm>
-                    <a:prstGeom prst="rect">
-                      <a:avLst/>
-                    </a:prstGeom>
-                  </pic:spPr>
-                </pic:pic>
-              </a:graphicData>
-            </a:graphic>
-          </wp:inline>
-        </w:drawing>
-      </w:r>
-    </w:p>
-    <w:p>
-      <w:pPr>
-        <w:pStyle w:val="ListParagraph"/>
-      </w:pPr>
-    </w:p>
-    <w:p>
-      <w:pPr>
-        <w:pStyle w:val="ListParagraph"/>
-      </w:pPr>
-      <w:r>
-        <w:t>Answers: B,</w:t>
-      </w:r>
-      <w:r>
-        <w:t xml:space="preserve"> </w:t>
-      </w:r>
-      <w:r>
-        <w:t>D</w:t>
-      </w:r>
-    </w:p>
-    <w:p>
-      <w:pPr>
-        <w:pStyle w:val="ListParagraph"/>
-      </w:pPr>
-    </w:p>
-    <w:p>
-      <w:pPr>
-        <w:pStyle w:val="ListParagraph"/>
-        <w:numPr>
-          <w:ilvl w:val="0"/>
-          <w:numId w:val="1"/>
-        </w:numPr>
-      </w:pPr>
-      <w:r>
-        <w:t>Drag and Drop Question</w:t>
-      </w:r>
-    </w:p>
-    <w:p>
-      <w:pPr>
-        <w:pStyle w:val="ListParagraph"/>
-      </w:pPr>
-      <w:r>
-        <w:t>You need to complete the domain configuration for the website.</w:t>
-      </w:r>
-      <w:r>
-        <w:t xml:space="preserve"> </w:t>
-      </w:r>
-      <w:r>
-        <w:t>Which four actions should you perform in sequence? To answer, move the appropriate actions from</w:t>
-      </w:r>
-      <w:r>
-        <w:t xml:space="preserve"> </w:t>
-      </w:r>
-      <w:r>
-        <w:t>the list of actions to the answer area and arrange them in the correct order.</w:t>
-      </w:r>
-    </w:p>
-    <w:p>
-      <w:pPr>
-        <w:pStyle w:val="ListParagraph"/>
-      </w:pPr>
-      <w:r>
-        <w:rPr>
-          <w:noProof/>
-          <w:lang w:eastAsia="en-IN"/>
-        </w:rPr>
-        <w:drawing>
-          <wp:inline distT="0" distB="0" distL="0" distR="0" wp14:anchorId="0937239E" wp14:editId="235E1A33">
-            <wp:extent cx="5409524" cy="2971429"/>
-            <wp:effectExtent l="0" t="0" r="1270" b="635"/>
-            <wp:docPr id="6" name="Picture 6"/>
-            <wp:cNvGraphicFramePr>
-              <a:graphicFrameLocks xmlns:a="http://schemas.openxmlformats.org/drawingml/2006/main" noChangeAspect="1"/>
-            </wp:cNvGraphicFramePr>
-            <a:graphic xmlns:a="http://schemas.openxmlformats.org/drawingml/2006/main">
-              <a:graphicData uri="http://schemas.openxmlformats.org/drawingml/2006/picture">
-                <pic:pic xmlns:pic="http://schemas.openxmlformats.org/drawingml/2006/picture">
-                  <pic:nvPicPr>
-                    <pic:cNvPr id="1" name=""/>
-                    <pic:cNvPicPr/>
-                  </pic:nvPicPr>
-                  <pic:blipFill>
-                    <a:blip r:embed="rId10"/>
-                    <a:stretch>
-                      <a:fillRect/>
-                    </a:stretch>
-                  </pic:blipFill>
-                  <pic:spPr>
-                    <a:xfrm>
-                      <a:off x="0" y="0"/>
-                      <a:ext cx="5409524" cy="2971429"/>
-                    </a:xfrm>
-                    <a:prstGeom prst="rect">
-                      <a:avLst/>
-                    </a:prstGeom>
-                  </pic:spPr>
-                </pic:pic>
-              </a:graphicData>
-            </a:graphic>
-          </wp:inline>
-        </w:drawing>
-      </w:r>
-    </w:p>
-    <w:p>
-      <w:pPr>
-        <w:pStyle w:val="ListParagraph"/>
-      </w:pPr>
-      <w:r>
-        <w:t>Answer:</w:t>
-      </w:r>
-    </w:p>
-    <w:p>
-      <w:pPr>
-        <w:pStyle w:val="ListParagraph"/>
-      </w:pPr>
-      <w:r>
-        <w:rPr>
-          <w:noProof/>
-          <w:lang w:eastAsia="en-IN"/>
-        </w:rPr>
-        <w:lastRenderedPageBreak/>
-        <w:drawing>
-          <wp:inline distT="0" distB="0" distL="0" distR="0" wp14:anchorId="55419CE5" wp14:editId="512CE44B">
-            <wp:extent cx="5400000" cy="3152381"/>
-            <wp:effectExtent l="0" t="0" r="0" b="0"/>
-            <wp:docPr id="7" name="Picture 7"/>
-            <wp:cNvGraphicFramePr>
-              <a:graphicFrameLocks xmlns:a="http://schemas.openxmlformats.org/drawingml/2006/main" noChangeAspect="1"/>
-            </wp:cNvGraphicFramePr>
-            <a:graphic xmlns:a="http://schemas.openxmlformats.org/drawingml/2006/main">
-              <a:graphicData uri="http://schemas.openxmlformats.org/drawingml/2006/picture">
-                <pic:pic xmlns:pic="http://schemas.openxmlformats.org/drawingml/2006/picture">
-                  <pic:nvPicPr>
-                    <pic:cNvPr id="1" name=""/>
-                    <pic:cNvPicPr/>
-                  </pic:nvPicPr>
-                  <pic:blipFill>
-                    <a:blip r:embed="rId11"/>
-                    <a:stretch>
-                      <a:fillRect/>
-                    </a:stretch>
-                  </pic:blipFill>
-                  <pic:spPr>
-                    <a:xfrm>
-                      <a:off x="0" y="0"/>
-                      <a:ext cx="5400000" cy="3152381"/>
-                    </a:xfrm>
-                    <a:prstGeom prst="rect">
-                      <a:avLst/>
-                    </a:prstGeom>
-                  </pic:spPr>
-                </pic:pic>
-              </a:graphicData>
-            </a:graphic>
-          </wp:inline>
-        </w:drawing>
-      </w:r>
-    </w:p>
-    <w:p/>
-    <w:p>
-      <w:pPr>
-        <w:pStyle w:val="ListParagraph"/>
-        <w:numPr>
-          <w:ilvl w:val="0"/>
-          <w:numId w:val="1"/>
-        </w:numPr>
-      </w:pPr>
-      <w:r>
-        <w:t>You need to implement the web application deployment workflow.</w:t>
-      </w:r>
-      <w:r>
-        <w:t xml:space="preserve"> </w:t>
-      </w:r>
-      <w:r>
-        <w:t>In the Azure management portal, what should you do?</w:t>
-      </w:r>
-    </w:p>
-    <w:p>
-      <w:pPr>
-        <w:pStyle w:val="ListParagraph"/>
-        <w:numPr>
-          <w:ilvl w:val="0"/>
-          <w:numId w:val="4"/>
-        </w:numPr>
-      </w:pPr>
-      <w:r>
-        <w:t>Set the web hosting plan to Shared. Increase the instance count to 2.</w:t>
-      </w:r>
-    </w:p>
-    <w:p>
-      <w:pPr>
-        <w:pStyle w:val="ListParagraph"/>
-        <w:ind w:left="1440"/>
-      </w:pPr>
-      <w:r>
-        <w:t>Publish the incremental updates to the new instance.</w:t>
-      </w:r>
-    </w:p>
-    <w:p>
-      <w:pPr>
-        <w:pStyle w:val="ListParagraph"/>
-        <w:numPr>
-          <w:ilvl w:val="0"/>
-          <w:numId w:val="4"/>
-        </w:numPr>
-      </w:pPr>
-      <w:r>
-        <w:t>Set the web hosting plan to Standard.</w:t>
-      </w:r>
-    </w:p>
-    <w:p>
-      <w:pPr>
-        <w:pStyle w:val="ListParagraph"/>
-        <w:ind w:left="1440"/>
-      </w:pPr>
-      <w:r>
-        <w:t>Use Windows PowerShell to create a new deployment slot to publish the incremental updates.</w:t>
-      </w:r>
-    </w:p>
-    <w:p>
-      <w:pPr>
-        <w:pStyle w:val="ListParagraph"/>
-        <w:ind w:left="1440"/>
-      </w:pPr>
-      <w:r>
-        <w:t>Swap the deployment slot after the business users have validated the updates.</w:t>
-      </w:r>
-    </w:p>
-    <w:p>
-      <w:pPr>
-        <w:pStyle w:val="ListParagraph"/>
-        <w:numPr>
-          <w:ilvl w:val="0"/>
-          <w:numId w:val="4"/>
-        </w:numPr>
-      </w:pPr>
-      <w:r>
-        <w:t>Set the web hosting plan to Standard.</w:t>
-      </w:r>
-    </w:p>
-    <w:p>
-      <w:pPr>
-        <w:pStyle w:val="ListParagraph"/>
-        <w:ind w:left="1440"/>
-      </w:pPr>
-      <w:r>
-        <w:t>Create a new website to host the updated web application.</w:t>
-      </w:r>
-    </w:p>
-    <w:p>
-      <w:pPr>
-        <w:pStyle w:val="ListParagraph"/>
-        <w:ind w:left="1440"/>
-      </w:pPr>
-      <w:r>
-        <w:t>Create a Windows PowerShell script to move the contents of the new website to the production</w:t>
-      </w:r>
-    </w:p>
-    <w:p>
-      <w:pPr>
-        <w:pStyle w:val="ListParagraph"/>
-        <w:ind w:left="1440"/>
-      </w:pPr>
-      <w:r>
-        <w:t>website location after the business users have validated the updates.</w:t>
-      </w:r>
-    </w:p>
-    <w:p>
-      <w:pPr>
-        <w:pStyle w:val="ListParagraph"/>
-        <w:numPr>
-          <w:ilvl w:val="0"/>
-          <w:numId w:val="4"/>
-        </w:numPr>
-      </w:pPr>
-      <w:r>
-        <w:t>Download the publish profile.</w:t>
-      </w:r>
-    </w:p>
-    <w:p>
-      <w:pPr>
-        <w:pStyle w:val="ListParagraph"/>
-        <w:ind w:left="1440"/>
-      </w:pPr>
-      <w:r>
-        <w:t>Use Visual Studio to import the publish profile.</w:t>
-      </w:r>
-    </w:p>
-    <w:p>
-      <w:pPr>
-        <w:pStyle w:val="ListParagraph"/>
-        <w:ind w:left="1440"/>
-      </w:pPr>
-      <w:r>
-        <w:t>Deploy the web application by using the Visual Studio Publish Web wizard after the business users</w:t>
-      </w:r>
-      <w:r>
-        <w:t xml:space="preserve"> </w:t>
-      </w:r>
-      <w:r>
-        <w:t>have validated the updates.</w:t>
-      </w:r>
-    </w:p>
-    <w:p>
-      <w:r>
-        <w:tab/>
-        <w:t>Answer: B</w:t>
-      </w:r>
-    </w:p>
-    <w:p>
-      <w:pPr>
-        <w:pStyle w:val="ListParagraph"/>
-        <w:numPr>
-          <w:ilvl w:val="0"/>
-          <w:numId w:val="1"/>
-        </w:numPr>
-      </w:pPr>
-      <w:r>
-        <w:t>Drag and Drop Question</w:t>
-      </w:r>
-    </w:p>
-    <w:p>
-      <w:pPr>
-        <w:pStyle w:val="ListParagraph"/>
-      </w:pPr>
-      <w:r>
-        <w:t>You need to secure the website.</w:t>
-      </w:r>
-      <w:r>
-        <w:t xml:space="preserve"> </w:t>
-      </w:r>
-      <w:r>
-        <w:t>Which three actions should you perform in sequence? To answer, move the appropriate actions</w:t>
-      </w:r>
-      <w:r>
-        <w:t xml:space="preserve"> </w:t>
-      </w:r>
-      <w:r>
-        <w:t>from the list of actions to the answer area and arrange them in the correct order.</w:t>
-      </w:r>
-    </w:p>
-    <w:p>
-      <w:pPr>
-        <w:pStyle w:val="ListParagraph"/>
-      </w:pPr>
-      <w:r>
-        <w:rPr>
-          <w:noProof/>
-          <w:lang w:eastAsia="en-IN"/>
-        </w:rPr>
-        <w:lastRenderedPageBreak/>
-        <w:drawing>
-          <wp:inline distT="0" distB="0" distL="0" distR="0" wp14:anchorId="36CE1BFA" wp14:editId="1C1425E2">
-            <wp:extent cx="5323809" cy="2980952"/>
-            <wp:effectExtent l="0" t="0" r="0" b="0"/>
-            <wp:docPr id="8" name="Picture 8"/>
-            <wp:cNvGraphicFramePr>
-              <a:graphicFrameLocks xmlns:a="http://schemas.openxmlformats.org/drawingml/2006/main" noChangeAspect="1"/>
-            </wp:cNvGraphicFramePr>
-            <a:graphic xmlns:a="http://schemas.openxmlformats.org/drawingml/2006/main">
-              <a:graphicData uri="http://schemas.openxmlformats.org/drawingml/2006/picture">
-                <pic:pic xmlns:pic="http://schemas.openxmlformats.org/drawingml/2006/picture">
-                  <pic:nvPicPr>
-                    <pic:cNvPr id="1" name=""/>
-                    <pic:cNvPicPr/>
-                  </pic:nvPicPr>
-                  <pic:blipFill>
-                    <a:blip r:embed="rId12"/>
-                    <a:stretch>
-                      <a:fillRect/>
-                    </a:stretch>
-                  </pic:blipFill>
-                  <pic:spPr>
-                    <a:xfrm>
-                      <a:off x="0" y="0"/>
-                      <a:ext cx="5323809" cy="2980952"/>
-                    </a:xfrm>
-                    <a:prstGeom prst="rect">
-                      <a:avLst/>
-                    </a:prstGeom>
-                  </pic:spPr>
-                </pic:pic>
-              </a:graphicData>
-            </a:graphic>
-          </wp:inline>
-        </w:drawing>
-      </w:r>
-    </w:p>
-    <w:p>
-      <w:pPr>
-        <w:pStyle w:val="ListParagraph"/>
-      </w:pPr>
-    </w:p>
-    <w:p>
-      <w:pPr>
-        <w:pStyle w:val="ListParagraph"/>
-      </w:pPr>
-      <w:r>
-        <w:t>Answer:</w:t>
-      </w:r>
-    </w:p>
-    <w:p>
-      <w:pPr>
-        <w:pStyle w:val="ListParagraph"/>
-      </w:pPr>
-      <w:r>
-        <w:rPr>
-          <w:noProof/>
-          <w:lang w:eastAsia="en-IN"/>
-        </w:rPr>
-        <w:drawing>
-          <wp:inline distT="0" distB="0" distL="0" distR="0" wp14:anchorId="1D5BBD91" wp14:editId="63841FC4">
-            <wp:extent cx="5419048" cy="3028571"/>
-            <wp:effectExtent l="0" t="0" r="0" b="635"/>
-            <wp:docPr id="9" name="Picture 9"/>
-            <wp:cNvGraphicFramePr>
-              <a:graphicFrameLocks xmlns:a="http://schemas.openxmlformats.org/drawingml/2006/main" noChangeAspect="1"/>
-            </wp:cNvGraphicFramePr>
-            <a:graphic xmlns:a="http://schemas.openxmlformats.org/drawingml/2006/main">
-              <a:graphicData uri="http://schemas.openxmlformats.org/drawingml/2006/picture">
-                <pic:pic xmlns:pic="http://schemas.openxmlformats.org/drawingml/2006/picture">
-                  <pic:nvPicPr>
-                    <pic:cNvPr id="1" name=""/>
-                    <pic:cNvPicPr/>
-                  </pic:nvPicPr>
-                  <pic:blipFill>
-                    <a:blip r:embed="rId13"/>
-                    <a:stretch>
-                      <a:fillRect/>
-                    </a:stretch>
-                  </pic:blipFill>
-                  <pic:spPr>
-                    <a:xfrm>
-                      <a:off x="0" y="0"/>
-                      <a:ext cx="5419048" cy="3028571"/>
-                    </a:xfrm>
-                    <a:prstGeom prst="rect">
-                      <a:avLst/>
-                    </a:prstGeom>
-                  </pic:spPr>
-                </pic:pic>
-              </a:graphicData>
-            </a:graphic>
-          </wp:inline>
-        </w:drawing>
-      </w:r>
-    </w:p>
-    <w:p>
-      <w:pPr>
-        <w:pStyle w:val="ListParagraph"/>
-      </w:pPr>
-    </w:p>
-    <w:p>
-      <w:pPr>
-        <w:pStyle w:val="ListParagraph"/>
-        <w:numPr>
-          <w:ilvl w:val="0"/>
-          <w:numId w:val="1"/>
-        </w:numPr>
-      </w:pPr>
-      <w:r>
-        <w:t>You need to deploy the FileProcessor.exe program.</w:t>
-      </w:r>
-      <w:r>
-        <w:t xml:space="preserve"> </w:t>
-      </w:r>
-      <w:r>
-        <w:t>How should you update the project configuration file for the program? To answer, select the</w:t>
-      </w:r>
-      <w:r>
-        <w:t xml:space="preserve"> </w:t>
-      </w:r>
-      <w:r>
-        <w:t>appropriate option or options in the answer area.</w:t>
-      </w:r>
-    </w:p>
-    <w:p>
-      <w:pPr>
-        <w:pStyle w:val="ListParagraph"/>
-      </w:pPr>
-      <w:r>
-        <w:rPr>
-          <w:noProof/>
-          <w:lang w:eastAsia="en-IN"/>
-        </w:rPr>
-        <w:lastRenderedPageBreak/>
-        <w:drawing>
-          <wp:inline distT="0" distB="0" distL="0" distR="0" wp14:anchorId="70CAC7A8" wp14:editId="2E5A60EF">
-            <wp:extent cx="5314286" cy="2600000"/>
-            <wp:effectExtent l="0" t="0" r="1270" b="0"/>
-            <wp:docPr id="10" name="Picture 10"/>
-            <wp:cNvGraphicFramePr>
-              <a:graphicFrameLocks xmlns:a="http://schemas.openxmlformats.org/drawingml/2006/main" noChangeAspect="1"/>
-            </wp:cNvGraphicFramePr>
-            <a:graphic xmlns:a="http://schemas.openxmlformats.org/drawingml/2006/main">
-              <a:graphicData uri="http://schemas.openxmlformats.org/drawingml/2006/picture">
-                <pic:pic xmlns:pic="http://schemas.openxmlformats.org/drawingml/2006/picture">
-                  <pic:nvPicPr>
-                    <pic:cNvPr id="1" name=""/>
-                    <pic:cNvPicPr/>
-                  </pic:nvPicPr>
-                  <pic:blipFill>
-                    <a:blip r:embed="rId14"/>
-                    <a:stretch>
-                      <a:fillRect/>
-                    </a:stretch>
-                  </pic:blipFill>
-                  <pic:spPr>
-                    <a:xfrm>
-                      <a:off x="0" y="0"/>
-                      <a:ext cx="5314286" cy="2600000"/>
-                    </a:xfrm>
-                    <a:prstGeom prst="rect">
-                      <a:avLst/>
-                    </a:prstGeom>
-                  </pic:spPr>
-                </pic:pic>
-              </a:graphicData>
-            </a:graphic>
-          </wp:inline>
-        </w:drawing>
-      </w:r>
-    </w:p>
-    <w:p>
-      <w:r>
-        <w:tab/>
-        <w:t>Answer:</w:t>
-      </w:r>
-    </w:p>
-    <w:p>
-      <w:pPr>
-        <w:ind w:firstLine="720"/>
-        <w:jc w:val="center"/>
-      </w:pPr>
-      <w:r>
-        <w:rPr>
-          <w:noProof/>
-          <w:lang w:eastAsia="en-IN"/>
-        </w:rPr>
-        <w:drawing>
-          <wp:inline distT="0" distB="0" distL="0" distR="0" wp14:anchorId="6B82CBF8" wp14:editId="13D7D452">
-            <wp:extent cx="5457143" cy="2647619"/>
-            <wp:effectExtent l="0" t="0" r="0" b="635"/>
-            <wp:docPr id="11" name="Picture 11"/>
-            <wp:cNvGraphicFramePr>
-              <a:graphicFrameLocks xmlns:a="http://schemas.openxmlformats.org/drawingml/2006/main" noChangeAspect="1"/>
-            </wp:cNvGraphicFramePr>
-            <a:graphic xmlns:a="http://schemas.openxmlformats.org/drawingml/2006/main">
-              <a:graphicData uri="http://schemas.openxmlformats.org/drawingml/2006/picture">
-                <pic:pic xmlns:pic="http://schemas.openxmlformats.org/drawingml/2006/picture">
-                  <pic:nvPicPr>
-                    <pic:cNvPr id="1" name=""/>
-                    <pic:cNvPicPr/>
-                  </pic:nvPicPr>
-                  <pic:blipFill>
-                    <a:blip r:embed="rId15"/>
-                    <a:stretch>
-                      <a:fillRect/>
-                    </a:stretch>
-                  </pic:blipFill>
-                  <pic:spPr>
-                    <a:xfrm>
-                      <a:off x="0" y="0"/>
-                      <a:ext cx="5457143" cy="2647619"/>
-                    </a:xfrm>
-                    <a:prstGeom prst="rect">
-                      <a:avLst/>
-                    </a:prstGeom>
-                  </pic:spPr>
-                </pic:pic>
-              </a:graphicData>
-            </a:graphic>
-          </wp:inline>
-        </w:drawing>
-      </w:r>
-    </w:p>
-    <w:p>
-      <w:pPr>
-        <w:ind w:firstLine="720"/>
-      </w:pPr>
-    </w:p>
-    <w:p>
-      <w:pPr>
-        <w:pStyle w:val="ListParagraph"/>
-        <w:numPr>
-          <w:ilvl w:val="0"/>
-          <w:numId w:val="1"/>
-        </w:numPr>
-      </w:pPr>
-      <w:bookmarkStart w:id="0" w:name="_GoBack"/>
-      <w:bookmarkEnd w:id="0"/>
     </w:p>
     <w:sectPr>
       <w:pgSz w:w="11906" w:h="16838"/>
@@ -1109,7 +364,7 @@
 </file>
 
 <file path=word/numbering.xml><?xml version="1.0" encoding="utf-8"?>
-<w:numbering xmlns:wpc="http://schemas.microsoft.com/office/word/2010/wordprocessingCanvas" xmlns:cx="http://schemas.microsoft.com/office/drawing/2014/chartex" xmlns:cx1="http://schemas.microsoft.com/office/drawing/2015/9/8/chartex" xmlns:cx2="http://schemas.microsoft.com/office/drawing/2015/10/21/chartex" xmlns:mc="http://schemas.openxmlformats.org/markup-compatibility/2006" xmlns:o="urn:schemas-microsoft-com:office:office" xmlns:r="http://schemas.openxmlformats.org/officeDocument/2006/relationships" xmlns:m="http://schemas.openxmlformats.org/officeDocument/2006/math" xmlns:v="urn:schemas-microsoft-com:vml" xmlns:wp14="http://schemas.microsoft.com/office/word/2010/wordprocessingDrawing" xmlns:wp="http://schemas.openxmlformats.org/drawingml/2006/wordprocessingDrawing" xmlns:w10="urn:schemas-microsoft-com:office:word" xmlns:w="http://schemas.openxmlformats.org/wordprocessingml/2006/main" xmlns:w14="http://schemas.microsoft.com/office/word/2010/wordml" xmlns:w15="http://schemas.microsoft.com/office/word/2012/wordml" xmlns:w16se="http://schemas.microsoft.com/office/word/2015/wordml/symex" xmlns:wpg="http://schemas.microsoft.com/office/word/2010/wordprocessingGroup" xmlns:wpi="http://schemas.microsoft.com/office/word/2010/wordprocessingInk" xmlns:wne="http://schemas.microsoft.com/office/word/2006/wordml" xmlns:wps="http://schemas.microsoft.com/office/word/2010/wordprocessingShape" mc:Ignorable="w14 w15 w16se wp14">
+<w:numbering xmlns:wpc="http://schemas.microsoft.com/office/word/2010/wordprocessingCanvas" xmlns:cx="http://schemas.microsoft.com/office/drawing/2014/chartex" xmlns:cx1="http://schemas.microsoft.com/office/drawing/2015/9/8/chartex" xmlns:cx2="http://schemas.microsoft.com/office/drawing/2015/10/21/chartex" xmlns:cx3="http://schemas.microsoft.com/office/drawing/2016/5/9/chartex" xmlns:cx4="http://schemas.microsoft.com/office/drawing/2016/5/10/chartex" xmlns:cx5="http://schemas.microsoft.com/office/drawing/2016/5/11/chartex" xmlns:mc="http://schemas.openxmlformats.org/markup-compatibility/2006" xmlns:o="urn:schemas-microsoft-com:office:office" xmlns:r="http://schemas.openxmlformats.org/officeDocument/2006/relationships" xmlns:m="http://schemas.openxmlformats.org/officeDocument/2006/math" xmlns:v="urn:schemas-microsoft-com:vml" xmlns:wp14="http://schemas.microsoft.com/office/word/2010/wordprocessingDrawing" xmlns:wp="http://schemas.openxmlformats.org/drawingml/2006/wordprocessingDrawing" xmlns:w10="urn:schemas-microsoft-com:office:word" xmlns:w="http://schemas.openxmlformats.org/wordprocessingml/2006/main" xmlns:w14="http://schemas.microsoft.com/office/word/2010/wordml" xmlns:w15="http://schemas.microsoft.com/office/word/2012/wordml" xmlns:w16se="http://schemas.microsoft.com/office/word/2015/wordml/symex" xmlns:wpg="http://schemas.microsoft.com/office/word/2010/wordprocessingGroup" xmlns:wpi="http://schemas.microsoft.com/office/word/2010/wordprocessingInk" xmlns:wne="http://schemas.microsoft.com/office/word/2006/wordml" xmlns:wps="http://schemas.microsoft.com/office/word/2010/wordprocessingShape" mc:Ignorable="w14 w15 w16se wp14">
   <w:abstractNum w:abstractNumId="0" w15:restartNumberingAfterBreak="0">
     <w:nsid w:val="11F5226E"/>
     <w:multiLevelType w:val="hybridMultilevel"/>
@@ -1492,7 +747,7 @@
       </w:pPr>
     </w:pPrDefault>
   </w:docDefaults>
-  <w:latentStyles w:defLockedState="0" w:defUIPriority="99" w:defSemiHidden="0" w:defUnhideWhenUsed="0" w:defQFormat="0" w:count="373">
+  <w:latentStyles w:defLockedState="0" w:defUIPriority="99" w:defSemiHidden="0" w:defUnhideWhenUsed="0" w:defQFormat="0" w:count="374">
     <w:lsdException w:name="Normal" w:uiPriority="0" w:qFormat="1"/>
     <w:lsdException w:name="heading 1" w:uiPriority="9" w:qFormat="1"/>
     <w:lsdException w:name="heading 2" w:semiHidden="1" w:uiPriority="9" w:unhideWhenUsed="1" w:qFormat="1"/>
@@ -1598,7 +853,6 @@
     <w:lsdException w:name="HTML Sample" w:semiHidden="1" w:unhideWhenUsed="1"/>
     <w:lsdException w:name="HTML Typewriter" w:semiHidden="1" w:unhideWhenUsed="1"/>
     <w:lsdException w:name="HTML Variable" w:semiHidden="1" w:unhideWhenUsed="1"/>
-    <w:lsdException w:name="Normal Table" w:semiHidden="1" w:unhideWhenUsed="1"/>
     <w:lsdException w:name="annotation subject" w:semiHidden="1" w:unhideWhenUsed="1"/>
     <w:lsdException w:name="No List" w:semiHidden="1" w:unhideWhenUsed="1"/>
     <w:lsdException w:name="Outline List 1" w:semiHidden="1" w:unhideWhenUsed="1"/>
@@ -1645,10 +899,8 @@
     <w:lsdException w:name="Table Subtle 2" w:semiHidden="1" w:unhideWhenUsed="1"/>
     <w:lsdException w:name="Table Web 1" w:semiHidden="1" w:unhideWhenUsed="1"/>
     <w:lsdException w:name="Table Web 2" w:semiHidden="1" w:unhideWhenUsed="1"/>
-    <w:lsdException w:name="Table Web 3" w:semiHidden="1" w:unhideWhenUsed="1"/>
     <w:lsdException w:name="Balloon Text" w:semiHidden="1" w:unhideWhenUsed="1"/>
     <w:lsdException w:name="Table Grid" w:uiPriority="39"/>
-    <w:lsdException w:name="Table Theme" w:semiHidden="1" w:unhideWhenUsed="1"/>
     <w:lsdException w:name="Placeholder Text" w:semiHidden="1"/>
     <w:lsdException w:name="No Spacing" w:uiPriority="1" w:qFormat="1"/>
     <w:lsdException w:name="Light Shading" w:uiPriority="60"/>
@@ -1866,6 +1118,7 @@
     <w:lsdException w:name="List Table 7 Colorful Accent 6" w:uiPriority="52"/>
     <w:lsdException w:name="Mention" w:semiHidden="1" w:unhideWhenUsed="1"/>
     <w:lsdException w:name="Smart Hyperlink" w:semiHidden="1" w:unhideWhenUsed="1"/>
+    <w:lsdException w:name="Hashtag" w:semiHidden="1" w:unhideWhenUsed="1"/>
   </w:latentStyles>
   <w:style w:type="paragraph" w:default="1" w:styleId="Normal">
     <w:name w:val="Normal"/>

</xml_diff>